<commit_message>
perapihan dan edit teknologi
</commit_message>
<xml_diff>
--- a/1.2 Ruang Lingkup Sistem.docx
+++ b/1.2 Ruang Lingkup Sistem.docx
@@ -86,8 +86,26 @@
     </w:p>
     <w:p>
       <w:pPr>
+        <w:pStyle w:val="ListParagraph"/>
         <w:shd w:val="clear" w:color="auto" w:fill="FFFFFF"/>
         <w:spacing w:after="0" w:line="240" w:lineRule="auto"/>
+        <w:ind w:left="567" w:hanging="567"/>
+        <w:jc w:val="both"/>
+        <w:rPr>
+          <w:rFonts w:ascii="Times New Roman" w:eastAsia="Times New Roman" w:hAnsi="Times New Roman" w:cs="Times New Roman"/>
+          <w:b/>
+          <w:bCs/>
+          <w:color w:val="222222"/>
+          <w:sz w:val="24"/>
+          <w:szCs w:val="24"/>
+          <w:lang w:eastAsia="en-ID"/>
+        </w:rPr>
+      </w:pPr>
+    </w:p>
+    <w:p>
+      <w:pPr>
+        <w:shd w:val="clear" w:color="auto" w:fill="FFFFFF"/>
+        <w:spacing w:after="0" w:line="360" w:lineRule="auto"/>
         <w:ind w:left="567" w:firstLine="567"/>
         <w:jc w:val="both"/>
         <w:rPr>

</xml_diff>